<commit_message>
Update Master Test Plan, Add Group Meeting Minutes Week 6
</commit_message>
<xml_diff>
--- a/Documentation/Master Test Plan/Master Test Plan.docx
+++ b/Documentation/Master Test Plan/Master Test Plan.docx
@@ -121,7 +121,39 @@
           <w:sz w:val="22"/>
           <w:szCs w:val="22"/>
         </w:rPr>
-        <w:t>This document is used to define the details of the master test plan. Once the test plan is outlined, the document must be reviewed and approved by the lead technical representative on the project as well as the lead business representative on the project.  If anything related to the test plan changes during the execution and testing phase of the project, this document should be updated and re-approved by both parties.</w:t>
+        <w:t>This document is used to define the details of the master test plan. Once the test plan is outlined, the document must be reviewed and approved by the l</w:t>
+      </w:r>
+      <w:r>
+        <w:rPr>
+          <w:rFonts w:ascii="Calibri" w:eastAsia="Cambria" w:hAnsi="Calibri" w:cs="Calibri"/>
+          <w:sz w:val="22"/>
+          <w:szCs w:val="22"/>
+        </w:rPr>
+        <w:t xml:space="preserve">ead technical representative of </w:t>
+      </w:r>
+      <w:r>
+        <w:rPr>
+          <w:rFonts w:ascii="Calibri" w:eastAsia="Cambria" w:hAnsi="Calibri" w:cs="Calibri"/>
+          <w:sz w:val="22"/>
+          <w:szCs w:val="22"/>
+        </w:rPr>
+        <w:t>the project as well as the</w:t>
+      </w:r>
+      <w:r>
+        <w:rPr>
+          <w:rFonts w:ascii="Calibri" w:eastAsia="Cambria" w:hAnsi="Calibri" w:cs="Calibri"/>
+          <w:sz w:val="22"/>
+          <w:szCs w:val="22"/>
+        </w:rPr>
+        <w:t xml:space="preserve"> lead business representative of</w:t>
+      </w:r>
+      <w:r>
+        <w:rPr>
+          <w:rFonts w:ascii="Calibri" w:eastAsia="Cambria" w:hAnsi="Calibri" w:cs="Calibri"/>
+          <w:sz w:val="22"/>
+          <w:szCs w:val="22"/>
+        </w:rPr>
+        <w:t xml:space="preserve"> the project.  If anything related to the test plan changes during the execution and testing phase of the project, this document should be updated and re-approved by both parties.</w:t>
       </w:r>
     </w:p>
     <w:p>
@@ -164,7 +196,55 @@
           <w:sz w:val="22"/>
           <w:szCs w:val="22"/>
         </w:rPr>
-        <w:t>This test plan will test all the requirements for ABC’s Inventory Management System, which will be tested by the Fellowship Of The team for testing reasons. This Master Test Plan covers integration, user acceptance, and regression testing.</w:t>
+        <w:t xml:space="preserve">This test plan will test all the requirements for ABC’s Inventory Management System, which will be tested by the </w:t>
+      </w:r>
+      <w:r>
+        <w:rPr>
+          <w:rFonts w:ascii="Calibri" w:eastAsia="Cambria" w:hAnsi="Calibri" w:cs="Calibri"/>
+          <w:sz w:val="22"/>
+          <w:szCs w:val="22"/>
+        </w:rPr>
+        <w:t>‘</w:t>
+      </w:r>
+      <w:r>
+        <w:rPr>
+          <w:rFonts w:ascii="Calibri" w:eastAsia="Cambria" w:hAnsi="Calibri" w:cs="Calibri"/>
+          <w:sz w:val="22"/>
+          <w:szCs w:val="22"/>
+        </w:rPr>
+        <w:t>Fellowship Of The</w:t>
+      </w:r>
+      <w:r>
+        <w:rPr>
+          <w:rFonts w:ascii="Calibri" w:eastAsia="Cambria" w:hAnsi="Calibri" w:cs="Calibri"/>
+          <w:sz w:val="22"/>
+          <w:szCs w:val="22"/>
+        </w:rPr>
+        <w:t>’ team for testing purposes</w:t>
+      </w:r>
+      <w:r>
+        <w:rPr>
+          <w:rFonts w:ascii="Calibri" w:eastAsia="Cambria" w:hAnsi="Calibri" w:cs="Calibri"/>
+          <w:sz w:val="22"/>
+          <w:szCs w:val="22"/>
+        </w:rPr>
+        <w:t xml:space="preserve">. This Master Test Plan covers </w:t>
+      </w:r>
+      <w:r>
+        <w:rPr>
+          <w:rFonts w:ascii="Calibri" w:eastAsia="Cambria" w:hAnsi="Calibri" w:cs="Calibri"/>
+          <w:sz w:val="22"/>
+          <w:szCs w:val="22"/>
+        </w:rPr>
+        <w:t xml:space="preserve">unit, </w:t>
+      </w:r>
+      <w:r>
+        <w:rPr>
+          <w:rFonts w:ascii="Calibri" w:eastAsia="Cambria" w:hAnsi="Calibri" w:cs="Calibri"/>
+          <w:sz w:val="22"/>
+          <w:szCs w:val="22"/>
+        </w:rPr>
+        <w:t>integration, user acceptance, and regression testing.</w:t>
       </w:r>
       <w:r>
         <w:rPr>
@@ -422,6 +502,14 @@
               </w:rPr>
               <w:t>Store staff, warehouse staff</w:t>
             </w:r>
+            <w:r>
+              <w:rPr>
+                <w:rFonts w:ascii="Calibri" w:eastAsia="Cambria" w:hAnsi="Calibri" w:cs="Calibri"/>
+                <w:sz w:val="22"/>
+                <w:szCs w:val="22"/>
+              </w:rPr>
+              <w:t>, Hieu Hanh Tran</w:t>
+            </w:r>
           </w:p>
         </w:tc>
       </w:tr>
@@ -510,6 +598,14 @@
               </w:rPr>
               <w:t>Store staff, warehouse staff</w:t>
             </w:r>
+            <w:r>
+              <w:rPr>
+                <w:rFonts w:ascii="Calibri" w:eastAsia="Cambria" w:hAnsi="Calibri" w:cs="Calibri"/>
+                <w:sz w:val="22"/>
+                <w:szCs w:val="22"/>
+              </w:rPr>
+              <w:t>, Shirish Maharjan</w:t>
+            </w:r>
           </w:p>
         </w:tc>
       </w:tr>
@@ -598,6 +694,14 @@
               </w:rPr>
               <w:t>Warehouse Staff</w:t>
             </w:r>
+            <w:r>
+              <w:rPr>
+                <w:rFonts w:ascii="Calibri" w:eastAsia="Cambria" w:hAnsi="Calibri" w:cs="Calibri"/>
+                <w:sz w:val="22"/>
+                <w:szCs w:val="22"/>
+              </w:rPr>
+              <w:t xml:space="preserve">, Arik Maharjan </w:t>
+            </w:r>
           </w:p>
         </w:tc>
       </w:tr>
@@ -660,8 +764,6 @@
               </w:rPr>
               <w:t>Request Items</w:t>
             </w:r>
-            <w:bookmarkStart w:id="2" w:name="_GoBack"/>
-            <w:bookmarkEnd w:id="2"/>
           </w:p>
         </w:tc>
         <w:tc>
@@ -687,6 +789,14 @@
                 <w:szCs w:val="22"/>
               </w:rPr>
               <w:t>Warehouse Staff, Store Staff</w:t>
+            </w:r>
+            <w:r>
+              <w:rPr>
+                <w:rFonts w:ascii="Calibri" w:eastAsia="Cambria" w:hAnsi="Calibri" w:cs="Calibri"/>
+                <w:sz w:val="22"/>
+                <w:szCs w:val="22"/>
+              </w:rPr>
+              <w:t>, Hieu Hanh Tran</w:t>
             </w:r>
           </w:p>
         </w:tc>
@@ -776,6 +886,14 @@
               </w:rPr>
               <w:t>Store Staff</w:t>
             </w:r>
+            <w:r>
+              <w:rPr>
+                <w:rFonts w:ascii="Calibri" w:eastAsia="Cambria" w:hAnsi="Calibri" w:cs="Calibri"/>
+                <w:sz w:val="22"/>
+                <w:szCs w:val="22"/>
+              </w:rPr>
+              <w:t>, Shirish Maharjan</w:t>
+            </w:r>
           </w:p>
         </w:tc>
       </w:tr>
@@ -864,6 +982,14 @@
               </w:rPr>
               <w:t>Store Staff</w:t>
             </w:r>
+            <w:r>
+              <w:rPr>
+                <w:rFonts w:ascii="Calibri" w:eastAsia="Cambria" w:hAnsi="Calibri" w:cs="Calibri"/>
+                <w:sz w:val="22"/>
+                <w:szCs w:val="22"/>
+              </w:rPr>
+              <w:t>, Arik Maharjan</w:t>
+            </w:r>
           </w:p>
         </w:tc>
       </w:tr>
@@ -952,6 +1078,14 @@
               </w:rPr>
               <w:t>Warehouse Staff</w:t>
             </w:r>
+            <w:r>
+              <w:rPr>
+                <w:rFonts w:ascii="Calibri" w:eastAsia="Cambria" w:hAnsi="Calibri" w:cs="Calibri"/>
+                <w:sz w:val="22"/>
+                <w:szCs w:val="22"/>
+              </w:rPr>
+              <w:t>, Hieu Hanh Tran</w:t>
+            </w:r>
           </w:p>
         </w:tc>
       </w:tr>
@@ -1040,6 +1174,14 @@
               </w:rPr>
               <w:t>Warehouse Staff</w:t>
             </w:r>
+            <w:r>
+              <w:rPr>
+                <w:rFonts w:ascii="Calibri" w:eastAsia="Cambria" w:hAnsi="Calibri" w:cs="Calibri"/>
+                <w:sz w:val="22"/>
+                <w:szCs w:val="22"/>
+              </w:rPr>
+              <w:t>, Shirish Maharjan</w:t>
+            </w:r>
           </w:p>
         </w:tc>
       </w:tr>
@@ -1127,6 +1269,14 @@
                 <w:szCs w:val="22"/>
               </w:rPr>
               <w:t>Warehouse Staff, Store Staff</w:t>
+            </w:r>
+            <w:r>
+              <w:rPr>
+                <w:rFonts w:ascii="Calibri" w:eastAsia="Cambria" w:hAnsi="Calibri" w:cs="Calibri"/>
+                <w:sz w:val="22"/>
+                <w:szCs w:val="22"/>
+              </w:rPr>
+              <w:t>, Arik Maharjan</w:t>
             </w:r>
           </w:p>
         </w:tc>
@@ -1226,6 +1376,7 @@
           </w:tcPr>
           <w:p>
             <w:pPr>
+              <w:jc w:val="center"/>
               <w:rPr>
                 <w:rFonts w:ascii="Calibri" w:eastAsia="Cambria" w:hAnsi="Calibri" w:cs="Calibri"/>
                 <w:b/>
@@ -1250,6 +1401,7 @@
           </w:tcPr>
           <w:p>
             <w:pPr>
+              <w:jc w:val="center"/>
               <w:rPr>
                 <w:rFonts w:ascii="Calibri" w:eastAsia="Cambria" w:hAnsi="Calibri" w:cs="Calibri"/>
                 <w:b/>
@@ -1276,6 +1428,11 @@
           </w:tcPr>
           <w:p>
             <w:pPr>
+              <w:pStyle w:val="ListParagraph"/>
+              <w:numPr>
+                <w:ilvl w:val="0"/>
+                <w:numId w:val="29"/>
+              </w:numPr>
               <w:rPr>
                 <w:rFonts w:ascii="Calibri" w:eastAsia="Cambria" w:hAnsi="Calibri" w:cs="Calibri"/>
                 <w:sz w:val="22"/>
@@ -1291,6 +1448,50 @@
               <w:t>Business Requirement Specifications</w:t>
             </w:r>
           </w:p>
+          <w:p>
+            <w:pPr>
+              <w:pStyle w:val="ListParagraph"/>
+              <w:numPr>
+                <w:ilvl w:val="0"/>
+                <w:numId w:val="29"/>
+              </w:numPr>
+              <w:rPr>
+                <w:rFonts w:ascii="Calibri" w:eastAsia="Cambria" w:hAnsi="Calibri" w:cs="Calibri"/>
+                <w:sz w:val="22"/>
+                <w:szCs w:val="22"/>
+              </w:rPr>
+            </w:pPr>
+            <w:r>
+              <w:rPr>
+                <w:rFonts w:ascii="Calibri" w:eastAsia="Cambria" w:hAnsi="Calibri" w:cs="Calibri"/>
+                <w:sz w:val="22"/>
+                <w:szCs w:val="22"/>
+              </w:rPr>
+              <w:t>Software configurations</w:t>
+            </w:r>
+          </w:p>
+          <w:p>
+            <w:pPr>
+              <w:pStyle w:val="ListParagraph"/>
+              <w:numPr>
+                <w:ilvl w:val="0"/>
+                <w:numId w:val="29"/>
+              </w:numPr>
+              <w:rPr>
+                <w:rFonts w:ascii="Calibri" w:eastAsia="Cambria" w:hAnsi="Calibri" w:cs="Calibri"/>
+                <w:sz w:val="22"/>
+                <w:szCs w:val="22"/>
+              </w:rPr>
+            </w:pPr>
+            <w:r>
+              <w:rPr>
+                <w:rFonts w:ascii="Calibri" w:eastAsia="Cambria" w:hAnsi="Calibri" w:cs="Calibri"/>
+                <w:sz w:val="22"/>
+                <w:szCs w:val="22"/>
+              </w:rPr>
+              <w:t>Non-functional requirements</w:t>
+            </w:r>
+          </w:p>
         </w:tc>
         <w:tc>
           <w:tcPr>
@@ -1298,6 +1499,11 @@
           </w:tcPr>
           <w:p>
             <w:pPr>
+              <w:pStyle w:val="ListParagraph"/>
+              <w:numPr>
+                <w:ilvl w:val="0"/>
+                <w:numId w:val="29"/>
+              </w:numPr>
               <w:rPr>
                 <w:rFonts w:ascii="Calibri" w:eastAsia="Cambria" w:hAnsi="Calibri" w:cs="Calibri"/>
                 <w:sz w:val="22"/>
@@ -1313,37 +1519,13 @@
               <w:t>Test Results</w:t>
             </w:r>
           </w:p>
-        </w:tc>
-      </w:tr>
-      <w:tr>
-        <w:tc>
-          <w:tcPr>
-            <w:tcW w:w="4050" w:type="dxa"/>
-          </w:tcPr>
-          <w:p>
-            <w:pPr>
-              <w:rPr>
-                <w:rFonts w:ascii="Calibri" w:eastAsia="Cambria" w:hAnsi="Calibri" w:cs="Calibri"/>
-                <w:sz w:val="22"/>
-                <w:szCs w:val="22"/>
-              </w:rPr>
-            </w:pPr>
-            <w:r>
-              <w:rPr>
-                <w:rFonts w:ascii="Calibri" w:eastAsia="Cambria" w:hAnsi="Calibri" w:cs="Calibri"/>
-                <w:sz w:val="22"/>
-                <w:szCs w:val="22"/>
-              </w:rPr>
-              <w:t>Software configurations</w:t>
-            </w:r>
-          </w:p>
-        </w:tc>
-        <w:tc>
-          <w:tcPr>
-            <w:tcW w:w="4410" w:type="dxa"/>
-          </w:tcPr>
-          <w:p>
-            <w:pPr>
+          <w:p>
+            <w:pPr>
+              <w:pStyle w:val="ListParagraph"/>
+              <w:numPr>
+                <w:ilvl w:val="0"/>
+                <w:numId w:val="29"/>
+              </w:numPr>
               <w:rPr>
                 <w:rFonts w:ascii="Calibri" w:eastAsia="Cambria" w:hAnsi="Calibri" w:cs="Calibri"/>
                 <w:sz w:val="22"/>
@@ -1359,37 +1541,13 @@
               <w:t>Defect Log</w:t>
             </w:r>
           </w:p>
-        </w:tc>
-      </w:tr>
-      <w:tr>
-        <w:tc>
-          <w:tcPr>
-            <w:tcW w:w="4050" w:type="dxa"/>
-          </w:tcPr>
-          <w:p>
-            <w:pPr>
-              <w:rPr>
-                <w:rFonts w:ascii="Calibri" w:eastAsia="Cambria" w:hAnsi="Calibri" w:cs="Calibri"/>
-                <w:sz w:val="22"/>
-                <w:szCs w:val="22"/>
-              </w:rPr>
-            </w:pPr>
-            <w:r>
-              <w:rPr>
-                <w:rFonts w:ascii="Calibri" w:eastAsia="Cambria" w:hAnsi="Calibri" w:cs="Calibri"/>
-                <w:sz w:val="22"/>
-                <w:szCs w:val="22"/>
-              </w:rPr>
-              <w:t>Non-functional requirements</w:t>
-            </w:r>
-          </w:p>
-        </w:tc>
-        <w:tc>
-          <w:tcPr>
-            <w:tcW w:w="4410" w:type="dxa"/>
-          </w:tcPr>
-          <w:p>
-            <w:pPr>
+          <w:p>
+            <w:pPr>
+              <w:pStyle w:val="ListParagraph"/>
+              <w:numPr>
+                <w:ilvl w:val="0"/>
+                <w:numId w:val="29"/>
+              </w:numPr>
               <w:rPr>
                 <w:rFonts w:ascii="Calibri" w:eastAsia="Cambria" w:hAnsi="Calibri" w:cs="Calibri"/>
                 <w:sz w:val="22"/>
@@ -1405,29 +1563,13 @@
               <w:t>Issues Log</w:t>
             </w:r>
           </w:p>
-        </w:tc>
-      </w:tr>
-      <w:tr>
-        <w:tc>
-          <w:tcPr>
-            <w:tcW w:w="4050" w:type="dxa"/>
-          </w:tcPr>
-          <w:p>
-            <w:pPr>
-              <w:rPr>
-                <w:rFonts w:ascii="Calibri" w:eastAsia="Cambria" w:hAnsi="Calibri" w:cs="Calibri"/>
-                <w:sz w:val="22"/>
-                <w:szCs w:val="22"/>
-              </w:rPr>
-            </w:pPr>
-          </w:p>
-        </w:tc>
-        <w:tc>
-          <w:tcPr>
-            <w:tcW w:w="4410" w:type="dxa"/>
-          </w:tcPr>
-          <w:p>
-            <w:pPr>
+          <w:p>
+            <w:pPr>
+              <w:pStyle w:val="ListParagraph"/>
+              <w:numPr>
+                <w:ilvl w:val="0"/>
+                <w:numId w:val="29"/>
+              </w:numPr>
               <w:rPr>
                 <w:rFonts w:ascii="Calibri" w:eastAsia="Cambria" w:hAnsi="Calibri" w:cs="Calibri"/>
                 <w:sz w:val="22"/>
@@ -1629,7 +1771,15 @@
                 <w:sz w:val="22"/>
                 <w:szCs w:val="22"/>
               </w:rPr>
-              <w:t>This type tests all changed functionality end to end.</w:t>
+              <w:t xml:space="preserve">This </w:t>
+            </w:r>
+            <w:r>
+              <w:rPr>
+                <w:rFonts w:ascii="Calibri" w:eastAsia="Cambria" w:hAnsi="Calibri" w:cs="Calibri"/>
+                <w:sz w:val="22"/>
+                <w:szCs w:val="22"/>
+              </w:rPr>
+              <w:t>test will combine each individual units and test the system as a group.</w:t>
             </w:r>
           </w:p>
         </w:tc>
@@ -1757,7 +1907,7 @@
                 <w:sz w:val="22"/>
                 <w:szCs w:val="22"/>
               </w:rPr>
-              <w:t>Typically performed by Business User, this tests all changed functionality of a system from the end-user perspective.</w:t>
+              <w:t>This test will ensure the system can handle real life user scenarios.</w:t>
             </w:r>
           </w:p>
         </w:tc>
@@ -1774,6 +1924,14 @@
                 <w:szCs w:val="22"/>
               </w:rPr>
             </w:pPr>
+            <w:r>
+              <w:rPr>
+                <w:rFonts w:ascii="Calibri" w:eastAsia="Cambria" w:hAnsi="Calibri" w:cs="Calibri"/>
+                <w:sz w:val="22"/>
+                <w:szCs w:val="22"/>
+              </w:rPr>
+              <w:t>Typically performed by Business User</w:t>
+            </w:r>
           </w:p>
         </w:tc>
       </w:tr>
@@ -1906,7 +2064,15 @@
                 <w:sz w:val="22"/>
                 <w:szCs w:val="22"/>
               </w:rPr>
-              <w:t>This will be performed by the Business User.</w:t>
+              <w:t xml:space="preserve">This will be performed by the </w:t>
+            </w:r>
+            <w:r>
+              <w:rPr>
+                <w:rFonts w:ascii="Calibri" w:eastAsia="Cambria" w:hAnsi="Calibri" w:cs="Calibri"/>
+                <w:sz w:val="22"/>
+                <w:szCs w:val="22"/>
+              </w:rPr>
+              <w:t>Finance Team.</w:t>
             </w:r>
           </w:p>
         </w:tc>
@@ -1974,7 +2140,7 @@
           <w:color w:val="365F91" w:themeColor="accent1" w:themeShade="BF"/>
           <w:lang w:val="en-AU" w:eastAsia="en-AU"/>
         </w:rPr>
-        <w:t>Test Environment (tools, system, databases)</w:t>
+        <w:t xml:space="preserve">Test Environment </w:t>
       </w:r>
     </w:p>
     <w:p>
@@ -2367,6 +2533,14 @@
                 <w:szCs w:val="22"/>
               </w:rPr>
             </w:pPr>
+            <w:r>
+              <w:rPr>
+                <w:rFonts w:ascii="Calibri" w:eastAsia="Cambria" w:hAnsi="Calibri" w:cs="Calibri"/>
+                <w:sz w:val="22"/>
+                <w:szCs w:val="22"/>
+              </w:rPr>
+              <w:t>Mockito</w:t>
+            </w:r>
           </w:p>
         </w:tc>
         <w:tc>
@@ -2381,6 +2555,14 @@
                 <w:szCs w:val="22"/>
               </w:rPr>
             </w:pPr>
+            <w:r>
+              <w:rPr>
+                <w:rFonts w:ascii="Calibri" w:eastAsia="Cambria" w:hAnsi="Calibri" w:cs="Calibri"/>
+                <w:sz w:val="22"/>
+                <w:szCs w:val="22"/>
+              </w:rPr>
+              <w:t xml:space="preserve">Mockito Library included in the Java EE Project </w:t>
+            </w:r>
           </w:p>
         </w:tc>
         <w:tc>
@@ -2395,6 +2577,14 @@
                 <w:szCs w:val="22"/>
               </w:rPr>
             </w:pPr>
+            <w:r>
+              <w:rPr>
+                <w:rFonts w:ascii="Calibri" w:eastAsia="Cambria" w:hAnsi="Calibri" w:cs="Calibri"/>
+                <w:sz w:val="22"/>
+                <w:szCs w:val="22"/>
+              </w:rPr>
+              <w:t>2.17.7</w:t>
+            </w:r>
           </w:p>
         </w:tc>
       </w:tr>
@@ -2417,7 +2607,7 @@
                 <w:sz w:val="22"/>
                 <w:szCs w:val="22"/>
               </w:rPr>
-              <w:t>System</w:t>
+              <w:t>IntelliJ IDEA</w:t>
             </w:r>
           </w:p>
         </w:tc>
@@ -2433,6 +2623,14 @@
                 <w:szCs w:val="22"/>
               </w:rPr>
             </w:pPr>
+            <w:r>
+              <w:rPr>
+                <w:rFonts w:ascii="Calibri" w:eastAsia="Cambria" w:hAnsi="Calibri" w:cs="Calibri"/>
+                <w:sz w:val="22"/>
+                <w:szCs w:val="22"/>
+              </w:rPr>
+              <w:t>IDE for conducting unit, integration and regression testing.</w:t>
+            </w:r>
           </w:p>
         </w:tc>
         <w:tc>
@@ -2447,6 +2645,14 @@
                 <w:szCs w:val="22"/>
               </w:rPr>
             </w:pPr>
+            <w:r>
+              <w:rPr>
+                <w:rFonts w:ascii="Calibri" w:eastAsia="Cambria" w:hAnsi="Calibri" w:cs="Calibri"/>
+                <w:sz w:val="22"/>
+                <w:szCs w:val="22"/>
+              </w:rPr>
+              <w:t>2017.3</w:t>
+            </w:r>
           </w:p>
         </w:tc>
       </w:tr>
@@ -2469,7 +2675,7 @@
                 <w:sz w:val="22"/>
                 <w:szCs w:val="22"/>
               </w:rPr>
-              <w:t>Test System</w:t>
+              <w:t>System</w:t>
             </w:r>
           </w:p>
         </w:tc>
@@ -2491,7 +2697,24 @@
                 <w:sz w:val="22"/>
                 <w:szCs w:val="22"/>
               </w:rPr>
-              <w:t>Fellow of The</w:t>
+              <w:t>At least 4 GB RAM i5 4</w:t>
+            </w:r>
+            <w:r>
+              <w:rPr>
+                <w:rFonts w:ascii="Calibri" w:eastAsia="Cambria" w:hAnsi="Calibri" w:cs="Calibri"/>
+                <w:sz w:val="22"/>
+                <w:szCs w:val="22"/>
+                <w:vertAlign w:val="superscript"/>
+              </w:rPr>
+              <w:t>th</w:t>
+            </w:r>
+            <w:r>
+              <w:rPr>
+                <w:rFonts w:ascii="Calibri" w:eastAsia="Cambria" w:hAnsi="Calibri" w:cs="Calibri"/>
+                <w:sz w:val="22"/>
+                <w:szCs w:val="22"/>
+              </w:rPr>
+              <w:t xml:space="preserve"> Generation processor </w:t>
             </w:r>
           </w:p>
         </w:tc>
@@ -2507,233 +2730,14 @@
                 <w:szCs w:val="22"/>
               </w:rPr>
             </w:pPr>
-          </w:p>
-        </w:tc>
-      </w:tr>
-      <w:tr>
-        <w:tc>
-          <w:tcPr>
-            <w:tcW w:w="2250" w:type="dxa"/>
-          </w:tcPr>
-          <w:p>
-            <w:pPr>
-              <w:rPr>
-                <w:rFonts w:ascii="Calibri" w:eastAsia="Cambria" w:hAnsi="Calibri" w:cs="Calibri"/>
-                <w:sz w:val="22"/>
-                <w:szCs w:val="22"/>
-              </w:rPr>
-            </w:pPr>
-            <w:r>
-              <w:rPr>
-                <w:rFonts w:ascii="Calibri" w:eastAsia="Cambria" w:hAnsi="Calibri" w:cs="Calibri"/>
-                <w:sz w:val="22"/>
-                <w:szCs w:val="22"/>
-              </w:rPr>
-              <w:t>PC</w:t>
-            </w:r>
-          </w:p>
-        </w:tc>
-        <w:tc>
-          <w:tcPr>
-            <w:tcW w:w="4230" w:type="dxa"/>
-          </w:tcPr>
-          <w:p>
-            <w:pPr>
-              <w:rPr>
-                <w:rFonts w:ascii="Calibri" w:eastAsia="Cambria" w:hAnsi="Calibri" w:cs="Calibri"/>
-                <w:sz w:val="22"/>
-                <w:szCs w:val="22"/>
-                <w:lang w:val="en-AU"/>
-              </w:rPr>
-            </w:pPr>
-            <w:r>
-              <w:rPr>
-                <w:rFonts w:ascii="Calibri" w:eastAsia="Cambria" w:hAnsi="Calibri" w:cs="Calibri"/>
-                <w:sz w:val="22"/>
-                <w:szCs w:val="22"/>
-                <w:lang w:val="vi-VN"/>
-              </w:rPr>
-              <w:t xml:space="preserve">In </w:t>
-            </w:r>
-            <w:r>
-              <w:rPr>
-                <w:rFonts w:ascii="Calibri" w:eastAsia="Cambria" w:hAnsi="Calibri" w:cs="Calibri"/>
-                <w:sz w:val="22"/>
-                <w:szCs w:val="22"/>
-                <w:lang w:val="en-AU"/>
-              </w:rPr>
-              <w:t>warehouse and stores.</w:t>
-            </w:r>
-          </w:p>
-        </w:tc>
-        <w:tc>
-          <w:tcPr>
-            <w:tcW w:w="2610" w:type="dxa"/>
-          </w:tcPr>
-          <w:p>
-            <w:pPr>
-              <w:rPr>
-                <w:rFonts w:ascii="Calibri" w:eastAsia="Cambria" w:hAnsi="Calibri" w:cs="Calibri"/>
-                <w:sz w:val="22"/>
-                <w:szCs w:val="22"/>
-              </w:rPr>
-            </w:pPr>
-          </w:p>
-        </w:tc>
-      </w:tr>
-      <w:tr>
-        <w:tc>
-          <w:tcPr>
-            <w:tcW w:w="2250" w:type="dxa"/>
-          </w:tcPr>
-          <w:p>
-            <w:pPr>
-              <w:rPr>
-                <w:rFonts w:ascii="Calibri" w:eastAsia="Cambria" w:hAnsi="Calibri" w:cs="Calibri"/>
-                <w:sz w:val="22"/>
-                <w:szCs w:val="22"/>
-              </w:rPr>
-            </w:pPr>
-          </w:p>
-        </w:tc>
-        <w:tc>
-          <w:tcPr>
-            <w:tcW w:w="4230" w:type="dxa"/>
-          </w:tcPr>
-          <w:p>
-            <w:pPr>
-              <w:rPr>
-                <w:rFonts w:ascii="Calibri" w:eastAsia="Cambria" w:hAnsi="Calibri" w:cs="Calibri"/>
-                <w:sz w:val="22"/>
-                <w:szCs w:val="22"/>
-              </w:rPr>
-            </w:pPr>
-          </w:p>
-        </w:tc>
-        <w:tc>
-          <w:tcPr>
-            <w:tcW w:w="2610" w:type="dxa"/>
-          </w:tcPr>
-          <w:p>
-            <w:pPr>
-              <w:rPr>
-                <w:rFonts w:ascii="Calibri" w:eastAsia="Cambria" w:hAnsi="Calibri" w:cs="Calibri"/>
-                <w:sz w:val="22"/>
-                <w:szCs w:val="22"/>
-              </w:rPr>
-            </w:pPr>
-          </w:p>
-        </w:tc>
-      </w:tr>
-      <w:tr>
-        <w:tc>
-          <w:tcPr>
-            <w:tcW w:w="2250" w:type="dxa"/>
-          </w:tcPr>
-          <w:p>
-            <w:pPr>
-              <w:rPr>
-                <w:rFonts w:ascii="Calibri" w:eastAsia="Cambria" w:hAnsi="Calibri" w:cs="Calibri"/>
-                <w:sz w:val="22"/>
-                <w:szCs w:val="22"/>
-              </w:rPr>
-            </w:pPr>
-            <w:r>
-              <w:rPr>
-                <w:rFonts w:ascii="Calibri" w:eastAsia="Cambria" w:hAnsi="Calibri" w:cs="Calibri"/>
-                <w:sz w:val="22"/>
-                <w:szCs w:val="22"/>
-              </w:rPr>
-              <w:t>Database</w:t>
-            </w:r>
-          </w:p>
-        </w:tc>
-        <w:tc>
-          <w:tcPr>
-            <w:tcW w:w="4230" w:type="dxa"/>
-          </w:tcPr>
-          <w:p>
-            <w:pPr>
-              <w:rPr>
-                <w:rFonts w:ascii="Calibri" w:eastAsia="Cambria" w:hAnsi="Calibri" w:cs="Calibri"/>
-                <w:sz w:val="22"/>
-                <w:szCs w:val="22"/>
-              </w:rPr>
-            </w:pPr>
-          </w:p>
-        </w:tc>
-        <w:tc>
-          <w:tcPr>
-            <w:tcW w:w="2610" w:type="dxa"/>
-          </w:tcPr>
-          <w:p>
-            <w:pPr>
-              <w:rPr>
-                <w:rFonts w:ascii="Calibri" w:eastAsia="Cambria" w:hAnsi="Calibri" w:cs="Calibri"/>
-                <w:sz w:val="22"/>
-                <w:szCs w:val="22"/>
-              </w:rPr>
-            </w:pPr>
-          </w:p>
-        </w:tc>
-      </w:tr>
-      <w:tr>
-        <w:tc>
-          <w:tcPr>
-            <w:tcW w:w="2250" w:type="dxa"/>
-          </w:tcPr>
-          <w:p>
-            <w:pPr>
-              <w:rPr>
-                <w:rFonts w:ascii="Calibri" w:eastAsia="Cambria" w:hAnsi="Calibri" w:cs="Calibri"/>
-                <w:sz w:val="22"/>
-                <w:szCs w:val="22"/>
-              </w:rPr>
-            </w:pPr>
-            <w:r>
-              <w:rPr>
-                <w:rFonts w:ascii="Calibri" w:eastAsia="Cambria" w:hAnsi="Calibri" w:cs="Calibri"/>
-                <w:sz w:val="22"/>
-                <w:szCs w:val="22"/>
-              </w:rPr>
-              <w:t>Test database</w:t>
-            </w:r>
-          </w:p>
-        </w:tc>
-        <w:tc>
-          <w:tcPr>
-            <w:tcW w:w="4230" w:type="dxa"/>
-          </w:tcPr>
-          <w:p>
-            <w:pPr>
-              <w:rPr>
-                <w:rFonts w:ascii="Calibri" w:eastAsia="Cambria" w:hAnsi="Calibri" w:cs="Calibri"/>
-                <w:sz w:val="22"/>
-                <w:szCs w:val="22"/>
-              </w:rPr>
-            </w:pPr>
-            <w:r>
-              <w:rPr>
-                <w:rFonts w:ascii="Calibri" w:eastAsia="Cambria" w:hAnsi="Calibri" w:cs="Calibri"/>
-                <w:sz w:val="22"/>
-                <w:szCs w:val="22"/>
-              </w:rPr>
-              <w:t>//testdatabase</w:t>
-            </w:r>
-          </w:p>
-        </w:tc>
-        <w:tc>
-          <w:tcPr>
-            <w:tcW w:w="2610" w:type="dxa"/>
-          </w:tcPr>
-          <w:p>
-            <w:pPr>
-              <w:rPr>
-                <w:rFonts w:ascii="Calibri" w:eastAsia="Cambria" w:hAnsi="Calibri" w:cs="Calibri"/>
-                <w:sz w:val="22"/>
-                <w:szCs w:val="22"/>
-              </w:rPr>
-            </w:pPr>
+            <w:r>
+              <w:rPr>
+                <w:rFonts w:ascii="Calibri" w:eastAsia="Cambria" w:hAnsi="Calibri" w:cs="Calibri"/>
+                <w:sz w:val="22"/>
+                <w:szCs w:val="22"/>
+              </w:rPr>
+              <w:t>n/a</w:t>
+            </w:r>
           </w:p>
         </w:tc>
       </w:tr>
@@ -3016,7 +3020,15 @@
                 <w:sz w:val="22"/>
                 <w:szCs w:val="22"/>
               </w:rPr>
-              <w:t>Assigns tasks to testing resources.</w:t>
+              <w:t>Ass</w:t>
+            </w:r>
+            <w:r>
+              <w:rPr>
+                <w:rFonts w:ascii="Calibri" w:eastAsia="Cambria" w:hAnsi="Calibri" w:cs="Calibri"/>
+                <w:sz w:val="22"/>
+                <w:szCs w:val="22"/>
+              </w:rPr>
+              <w:t xml:space="preserve">igns tasks </w:t>
             </w:r>
           </w:p>
           <w:p>
@@ -3280,7 +3292,15 @@
                 <w:sz w:val="22"/>
                 <w:szCs w:val="22"/>
               </w:rPr>
-              <w:t>Test System Administrator</w:t>
+              <w:t xml:space="preserve">Test </w:t>
+            </w:r>
+            <w:r>
+              <w:rPr>
+                <w:rFonts w:ascii="Calibri" w:eastAsia="Cambria" w:hAnsi="Calibri" w:cs="Calibri"/>
+                <w:sz w:val="22"/>
+                <w:szCs w:val="22"/>
+              </w:rPr>
+              <w:t>System Administrator</w:t>
             </w:r>
           </w:p>
         </w:tc>
@@ -3329,7 +3349,23 @@
                 <w:sz w:val="22"/>
                 <w:szCs w:val="22"/>
               </w:rPr>
-              <w:t>Includes administration of testing ids.</w:t>
+              <w:t>Includ</w:t>
+            </w:r>
+            <w:r>
+              <w:rPr>
+                <w:rFonts w:ascii="Calibri" w:eastAsia="Cambria" w:hAnsi="Calibri" w:cs="Calibri"/>
+                <w:sz w:val="22"/>
+                <w:szCs w:val="22"/>
+              </w:rPr>
+              <w:t>es administration of testing IDs</w:t>
+            </w:r>
+            <w:r>
+              <w:rPr>
+                <w:rFonts w:ascii="Calibri" w:eastAsia="Cambria" w:hAnsi="Calibri" w:cs="Calibri"/>
+                <w:sz w:val="22"/>
+                <w:szCs w:val="22"/>
+              </w:rPr>
+              <w:t>.</w:t>
             </w:r>
           </w:p>
         </w:tc>
@@ -4634,6 +4670,8 @@
                 <w:lang w:val="en-GB"/>
               </w:rPr>
             </w:pPr>
+            <w:bookmarkStart w:id="2" w:name="_GoBack"/>
+            <w:bookmarkEnd w:id="2"/>
           </w:p>
         </w:tc>
         <w:tc>
@@ -4952,7 +4990,7 @@
                 <w:sz w:val="20"/>
                 <w:szCs w:val="20"/>
               </w:rPr>
-              <w:t>4/2/2018</w:t>
+              <w:t>4/5/2018</w:t>
             </w:r>
             <w:r>
               <w:rPr>
@@ -5111,17 +5149,33 @@
               </w:rPr>
               <w:t xml:space="preserve">File Name: </w:t>
             </w:r>
-            <w:fldSimple w:instr=" FILENAME   \* MERGEFORMAT ">
-              <w:r>
-                <w:rPr>
-                  <w:bCs/>
-                  <w:noProof/>
-                  <w:sz w:val="20"/>
-                  <w:szCs w:val="20"/>
-                </w:rPr>
-                <w:t>Master_Test_Plan.docx</w:t>
-              </w:r>
-            </w:fldSimple>
+            <w:r>
+              <w:fldChar w:fldCharType="begin"/>
+            </w:r>
+            <w:r>
+              <w:instrText xml:space="preserve"> FILENAME   \* MERGEFORMAT </w:instrText>
+            </w:r>
+            <w:r>
+              <w:fldChar w:fldCharType="separate"/>
+            </w:r>
+            <w:r>
+              <w:rPr>
+                <w:bCs/>
+                <w:noProof/>
+                <w:sz w:val="20"/>
+                <w:szCs w:val="20"/>
+              </w:rPr>
+              <w:t>Master_Test_Plan.docx</w:t>
+            </w:r>
+            <w:r>
+              <w:rPr>
+                <w:bCs/>
+                <w:noProof/>
+                <w:sz w:val="20"/>
+                <w:szCs w:val="20"/>
+              </w:rPr>
+              <w:fldChar w:fldCharType="end"/>
+            </w:r>
             <w:r>
               <w:rPr>
                 <w:bCs/>
@@ -5228,7 +5282,7 @@
                 <w:sz w:val="20"/>
                 <w:szCs w:val="20"/>
               </w:rPr>
-              <w:t>4/2/2018</w:t>
+              <w:t>4/5/2018</w:t>
             </w:r>
             <w:r>
               <w:rPr>
@@ -5386,17 +5440,33 @@
               </w:rPr>
               <w:t xml:space="preserve">File Name: </w:t>
             </w:r>
-            <w:fldSimple w:instr=" FILENAME   \* MERGEFORMAT ">
-              <w:r>
-                <w:rPr>
-                  <w:bCs/>
-                  <w:noProof/>
-                  <w:sz w:val="20"/>
-                  <w:szCs w:val="20"/>
-                </w:rPr>
-                <w:t>Master_Test_Plan.docx</w:t>
-              </w:r>
-            </w:fldSimple>
+            <w:r>
+              <w:fldChar w:fldCharType="begin"/>
+            </w:r>
+            <w:r>
+              <w:instrText xml:space="preserve"> FILENAME   \* MERGEFORMAT </w:instrText>
+            </w:r>
+            <w:r>
+              <w:fldChar w:fldCharType="separate"/>
+            </w:r>
+            <w:r>
+              <w:rPr>
+                <w:bCs/>
+                <w:noProof/>
+                <w:sz w:val="20"/>
+                <w:szCs w:val="20"/>
+              </w:rPr>
+              <w:t>Master_Test_Plan.docx</w:t>
+            </w:r>
+            <w:r>
+              <w:rPr>
+                <w:bCs/>
+                <w:noProof/>
+                <w:sz w:val="20"/>
+                <w:szCs w:val="20"/>
+              </w:rPr>
+              <w:fldChar w:fldCharType="end"/>
+            </w:r>
             <w:r>
               <w:rPr>
                 <w:bCs/>
@@ -6981,6 +7051,119 @@
     </w:lvl>
   </w:abstractNum>
   <w:abstractNum w:abstractNumId="12" w15:restartNumberingAfterBreak="0">
+    <w:nsid w:val="45C5523E"/>
+    <w:multiLevelType w:val="hybridMultilevel"/>
+    <w:tmpl w:val="D3644916"/>
+    <w:lvl w:ilvl="0" w:tplc="04090001">
+      <w:start w:val="1"/>
+      <w:numFmt w:val="bullet"/>
+      <w:lvlText w:val=""/>
+      <w:lvlJc w:val="left"/>
+      <w:pPr>
+        <w:ind w:left="720" w:hanging="360"/>
+      </w:pPr>
+      <w:rPr>
+        <w:rFonts w:ascii="Symbol" w:hAnsi="Symbol" w:hint="default"/>
+      </w:rPr>
+    </w:lvl>
+    <w:lvl w:ilvl="1" w:tplc="04090003" w:tentative="1">
+      <w:start w:val="1"/>
+      <w:numFmt w:val="bullet"/>
+      <w:lvlText w:val="o"/>
+      <w:lvlJc w:val="left"/>
+      <w:pPr>
+        <w:ind w:left="1440" w:hanging="360"/>
+      </w:pPr>
+      <w:rPr>
+        <w:rFonts w:ascii="Courier New" w:hAnsi="Courier New" w:cs="Courier New" w:hint="default"/>
+      </w:rPr>
+    </w:lvl>
+    <w:lvl w:ilvl="2" w:tplc="04090005" w:tentative="1">
+      <w:start w:val="1"/>
+      <w:numFmt w:val="bullet"/>
+      <w:lvlText w:val=""/>
+      <w:lvlJc w:val="left"/>
+      <w:pPr>
+        <w:ind w:left="2160" w:hanging="360"/>
+      </w:pPr>
+      <w:rPr>
+        <w:rFonts w:ascii="Wingdings" w:hAnsi="Wingdings" w:hint="default"/>
+      </w:rPr>
+    </w:lvl>
+    <w:lvl w:ilvl="3" w:tplc="04090001" w:tentative="1">
+      <w:start w:val="1"/>
+      <w:numFmt w:val="bullet"/>
+      <w:lvlText w:val=""/>
+      <w:lvlJc w:val="left"/>
+      <w:pPr>
+        <w:ind w:left="2880" w:hanging="360"/>
+      </w:pPr>
+      <w:rPr>
+        <w:rFonts w:ascii="Symbol" w:hAnsi="Symbol" w:hint="default"/>
+      </w:rPr>
+    </w:lvl>
+    <w:lvl w:ilvl="4" w:tplc="04090003" w:tentative="1">
+      <w:start w:val="1"/>
+      <w:numFmt w:val="bullet"/>
+      <w:lvlText w:val="o"/>
+      <w:lvlJc w:val="left"/>
+      <w:pPr>
+        <w:ind w:left="3600" w:hanging="360"/>
+      </w:pPr>
+      <w:rPr>
+        <w:rFonts w:ascii="Courier New" w:hAnsi="Courier New" w:cs="Courier New" w:hint="default"/>
+      </w:rPr>
+    </w:lvl>
+    <w:lvl w:ilvl="5" w:tplc="04090005" w:tentative="1">
+      <w:start w:val="1"/>
+      <w:numFmt w:val="bullet"/>
+      <w:lvlText w:val=""/>
+      <w:lvlJc w:val="left"/>
+      <w:pPr>
+        <w:ind w:left="4320" w:hanging="360"/>
+      </w:pPr>
+      <w:rPr>
+        <w:rFonts w:ascii="Wingdings" w:hAnsi="Wingdings" w:hint="default"/>
+      </w:rPr>
+    </w:lvl>
+    <w:lvl w:ilvl="6" w:tplc="04090001" w:tentative="1">
+      <w:start w:val="1"/>
+      <w:numFmt w:val="bullet"/>
+      <w:lvlText w:val=""/>
+      <w:lvlJc w:val="left"/>
+      <w:pPr>
+        <w:ind w:left="5040" w:hanging="360"/>
+      </w:pPr>
+      <w:rPr>
+        <w:rFonts w:ascii="Symbol" w:hAnsi="Symbol" w:hint="default"/>
+      </w:rPr>
+    </w:lvl>
+    <w:lvl w:ilvl="7" w:tplc="04090003" w:tentative="1">
+      <w:start w:val="1"/>
+      <w:numFmt w:val="bullet"/>
+      <w:lvlText w:val="o"/>
+      <w:lvlJc w:val="left"/>
+      <w:pPr>
+        <w:ind w:left="5760" w:hanging="360"/>
+      </w:pPr>
+      <w:rPr>
+        <w:rFonts w:ascii="Courier New" w:hAnsi="Courier New" w:cs="Courier New" w:hint="default"/>
+      </w:rPr>
+    </w:lvl>
+    <w:lvl w:ilvl="8" w:tplc="04090005" w:tentative="1">
+      <w:start w:val="1"/>
+      <w:numFmt w:val="bullet"/>
+      <w:lvlText w:val=""/>
+      <w:lvlJc w:val="left"/>
+      <w:pPr>
+        <w:ind w:left="6480" w:hanging="360"/>
+      </w:pPr>
+      <w:rPr>
+        <w:rFonts w:ascii="Wingdings" w:hAnsi="Wingdings" w:hint="default"/>
+      </w:rPr>
+    </w:lvl>
+  </w:abstractNum>
+  <w:abstractNum w:abstractNumId="13" w15:restartNumberingAfterBreak="0">
     <w:nsid w:val="47456C31"/>
     <w:multiLevelType w:val="hybridMultilevel"/>
     <w:tmpl w:val="B01836A0"/>
@@ -7071,7 +7254,7 @@
       </w:pPr>
     </w:lvl>
   </w:abstractNum>
-  <w:abstractNum w:abstractNumId="13" w15:restartNumberingAfterBreak="0">
+  <w:abstractNum w:abstractNumId="14" w15:restartNumberingAfterBreak="0">
     <w:nsid w:val="4A891D15"/>
     <w:multiLevelType w:val="multilevel"/>
     <w:tmpl w:val="C45E04D8"/>
@@ -7184,7 +7367,7 @@
       </w:rPr>
     </w:lvl>
   </w:abstractNum>
-  <w:abstractNum w:abstractNumId="14" w15:restartNumberingAfterBreak="0">
+  <w:abstractNum w:abstractNumId="15" w15:restartNumberingAfterBreak="0">
     <w:nsid w:val="4BBF2D92"/>
     <w:multiLevelType w:val="hybridMultilevel"/>
     <w:tmpl w:val="EE68A28E"/>
@@ -7298,7 +7481,7 @@
       </w:rPr>
     </w:lvl>
   </w:abstractNum>
-  <w:abstractNum w:abstractNumId="15" w15:restartNumberingAfterBreak="0">
+  <w:abstractNum w:abstractNumId="16" w15:restartNumberingAfterBreak="0">
     <w:nsid w:val="4E1F3640"/>
     <w:multiLevelType w:val="multilevel"/>
     <w:tmpl w:val="0409001F"/>
@@ -7384,7 +7567,7 @@
       </w:pPr>
     </w:lvl>
   </w:abstractNum>
-  <w:abstractNum w:abstractNumId="16" w15:restartNumberingAfterBreak="0">
+  <w:abstractNum w:abstractNumId="17" w15:restartNumberingAfterBreak="0">
     <w:nsid w:val="4E530B68"/>
     <w:multiLevelType w:val="hybridMultilevel"/>
     <w:tmpl w:val="89EE061E"/>
@@ -7497,7 +7680,7 @@
       </w:rPr>
     </w:lvl>
   </w:abstractNum>
-  <w:abstractNum w:abstractNumId="17" w15:restartNumberingAfterBreak="0">
+  <w:abstractNum w:abstractNumId="18" w15:restartNumberingAfterBreak="0">
     <w:nsid w:val="503F4F3C"/>
     <w:multiLevelType w:val="hybridMultilevel"/>
     <w:tmpl w:val="C9F69BC4"/>
@@ -7637,7 +7820,7 @@
       </w:rPr>
     </w:lvl>
   </w:abstractNum>
-  <w:abstractNum w:abstractNumId="18" w15:restartNumberingAfterBreak="0">
+  <w:abstractNum w:abstractNumId="19" w15:restartNumberingAfterBreak="0">
     <w:nsid w:val="58335F6A"/>
     <w:multiLevelType w:val="multilevel"/>
     <w:tmpl w:val="5248E416"/>
@@ -7750,7 +7933,7 @@
       </w:rPr>
     </w:lvl>
   </w:abstractNum>
-  <w:abstractNum w:abstractNumId="19" w15:restartNumberingAfterBreak="0">
+  <w:abstractNum w:abstractNumId="20" w15:restartNumberingAfterBreak="0">
     <w:nsid w:val="61A41363"/>
     <w:multiLevelType w:val="hybridMultilevel"/>
     <w:tmpl w:val="BC06AE4C"/>
@@ -7839,7 +8022,7 @@
       </w:pPr>
     </w:lvl>
   </w:abstractNum>
-  <w:abstractNum w:abstractNumId="20" w15:restartNumberingAfterBreak="0">
+  <w:abstractNum w:abstractNumId="21" w15:restartNumberingAfterBreak="0">
     <w:nsid w:val="62701BE5"/>
     <w:multiLevelType w:val="hybridMultilevel"/>
     <w:tmpl w:val="08C4BE92"/>
@@ -7925,7 +8108,7 @@
       </w:pPr>
     </w:lvl>
   </w:abstractNum>
-  <w:abstractNum w:abstractNumId="21" w15:restartNumberingAfterBreak="0">
+  <w:abstractNum w:abstractNumId="22" w15:restartNumberingAfterBreak="0">
     <w:nsid w:val="67405267"/>
     <w:multiLevelType w:val="hybridMultilevel"/>
     <w:tmpl w:val="5D7257D8"/>
@@ -8011,7 +8194,7 @@
       </w:pPr>
     </w:lvl>
   </w:abstractNum>
-  <w:abstractNum w:abstractNumId="22" w15:restartNumberingAfterBreak="0">
+  <w:abstractNum w:abstractNumId="23" w15:restartNumberingAfterBreak="0">
     <w:nsid w:val="675A2DFE"/>
     <w:multiLevelType w:val="hybridMultilevel"/>
     <w:tmpl w:val="6AA6DE86"/>
@@ -8151,7 +8334,7 @@
       </w:rPr>
     </w:lvl>
   </w:abstractNum>
-  <w:abstractNum w:abstractNumId="23" w15:restartNumberingAfterBreak="0">
+  <w:abstractNum w:abstractNumId="24" w15:restartNumberingAfterBreak="0">
     <w:nsid w:val="68AF3C88"/>
     <w:multiLevelType w:val="hybridMultilevel"/>
     <w:tmpl w:val="D88ACF38"/>
@@ -8264,7 +8447,7 @@
       </w:rPr>
     </w:lvl>
   </w:abstractNum>
-  <w:abstractNum w:abstractNumId="24" w15:restartNumberingAfterBreak="0">
+  <w:abstractNum w:abstractNumId="25" w15:restartNumberingAfterBreak="0">
     <w:nsid w:val="6A6B5725"/>
     <w:multiLevelType w:val="hybridMultilevel"/>
     <w:tmpl w:val="CFEE5F80"/>
@@ -8377,7 +8560,7 @@
       </w:rPr>
     </w:lvl>
   </w:abstractNum>
-  <w:abstractNum w:abstractNumId="25" w15:restartNumberingAfterBreak="0">
+  <w:abstractNum w:abstractNumId="26" w15:restartNumberingAfterBreak="0">
     <w:nsid w:val="73CE6EA2"/>
     <w:multiLevelType w:val="hybridMultilevel"/>
     <w:tmpl w:val="96780A6C"/>
@@ -8490,7 +8673,7 @@
       </w:rPr>
     </w:lvl>
   </w:abstractNum>
-  <w:abstractNum w:abstractNumId="26" w15:restartNumberingAfterBreak="0">
+  <w:abstractNum w:abstractNumId="27" w15:restartNumberingAfterBreak="0">
     <w:nsid w:val="743E33B3"/>
     <w:multiLevelType w:val="hybridMultilevel"/>
     <w:tmpl w:val="5C4A0CE2"/>
@@ -8603,7 +8786,7 @@
       </w:rPr>
     </w:lvl>
   </w:abstractNum>
-  <w:abstractNum w:abstractNumId="27" w15:restartNumberingAfterBreak="0">
+  <w:abstractNum w:abstractNumId="28" w15:restartNumberingAfterBreak="0">
     <w:nsid w:val="7B566C4A"/>
     <w:multiLevelType w:val="hybridMultilevel"/>
     <w:tmpl w:val="E626F48A"/>
@@ -8717,10 +8900,10 @@
     </w:lvl>
   </w:abstractNum>
   <w:num w:numId="1">
-    <w:abstractNumId w:val="14"/>
+    <w:abstractNumId w:val="15"/>
   </w:num>
   <w:num w:numId="2">
-    <w:abstractNumId w:val="12"/>
+    <w:abstractNumId w:val="13"/>
   </w:num>
   <w:num w:numId="3">
     <w:abstractNumId w:val="0"/>
@@ -8729,7 +8912,7 @@
     <w:abstractNumId w:val="6"/>
   </w:num>
   <w:num w:numId="5">
-    <w:abstractNumId w:val="20"/>
+    <w:abstractNumId w:val="21"/>
   </w:num>
   <w:num w:numId="6">
     <w:abstractNumId w:val="9"/>
@@ -8741,16 +8924,16 @@
     <w:abstractNumId w:val="5"/>
   </w:num>
   <w:num w:numId="9">
-    <w:abstractNumId w:val="19"/>
+    <w:abstractNumId w:val="20"/>
   </w:num>
   <w:num w:numId="10">
     <w:abstractNumId w:val="3"/>
   </w:num>
   <w:num w:numId="11">
-    <w:abstractNumId w:val="26"/>
+    <w:abstractNumId w:val="27"/>
   </w:num>
   <w:num w:numId="12">
-    <w:abstractNumId w:val="15"/>
+    <w:abstractNumId w:val="16"/>
   </w:num>
   <w:num w:numId="13">
     <w:abstractNumId w:val="8"/>
@@ -8762,34 +8945,34 @@
     <w:abstractNumId w:val="2"/>
   </w:num>
   <w:num w:numId="16">
-    <w:abstractNumId w:val="13"/>
+    <w:abstractNumId w:val="14"/>
   </w:num>
   <w:num w:numId="17">
-    <w:abstractNumId w:val="23"/>
+    <w:abstractNumId w:val="24"/>
   </w:num>
   <w:num w:numId="18">
     <w:abstractNumId w:val="11"/>
   </w:num>
   <w:num w:numId="19">
+    <w:abstractNumId w:val="26"/>
+  </w:num>
+  <w:num w:numId="20">
+    <w:abstractNumId w:val="28"/>
+  </w:num>
+  <w:num w:numId="21">
     <w:abstractNumId w:val="25"/>
   </w:num>
-  <w:num w:numId="20">
-    <w:abstractNumId w:val="27"/>
-  </w:num>
-  <w:num w:numId="21">
-    <w:abstractNumId w:val="24"/>
-  </w:num>
   <w:num w:numId="22">
-    <w:abstractNumId w:val="18"/>
+    <w:abstractNumId w:val="19"/>
   </w:num>
   <w:num w:numId="23">
-    <w:abstractNumId w:val="16"/>
+    <w:abstractNumId w:val="17"/>
   </w:num>
   <w:num w:numId="24">
-    <w:abstractNumId w:val="21"/>
+    <w:abstractNumId w:val="22"/>
   </w:num>
   <w:num w:numId="25">
-    <w:abstractNumId w:val="17"/>
+    <w:abstractNumId w:val="18"/>
   </w:num>
   <w:num w:numId="26">
     <w:abstractNumId w:val="7"/>
@@ -8798,7 +8981,10 @@
     <w:abstractNumId w:val="1"/>
   </w:num>
   <w:num w:numId="28">
-    <w:abstractNumId w:val="22"/>
+    <w:abstractNumId w:val="23"/>
+  </w:num>
+  <w:num w:numId="29">
+    <w:abstractNumId w:val="12"/>
   </w:num>
 </w:numbering>
 </file>
@@ -9854,7 +10040,7 @@
 </file>
 
 <file path=customXml/itemProps1.xml><?xml version="1.0" encoding="utf-8"?>
-<ds:datastoreItem xmlns:ds="http://schemas.openxmlformats.org/officeDocument/2006/customXml" ds:itemID="{BCF2E0D4-D16C-2845-99B3-8907FE594075}">
+<ds:datastoreItem xmlns:ds="http://schemas.openxmlformats.org/officeDocument/2006/customXml" ds:itemID="{47D5528F-4744-4F4A-8481-853F2E55D14C}">
   <ds:schemaRefs>
     <ds:schemaRef ds:uri="http://schemas.openxmlformats.org/officeDocument/2006/bibliography"/>
   </ds:schemaRefs>

</xml_diff>